<commit_message>
更新上一个  DailyMission1.docx 写入   新 的 DailyMission2.docx
</commit_message>
<xml_diff>
--- a/branches/VLAN对战平台/项目计划和日志/项目SPRINT1/DailyMission1.docx
+++ b/branches/VLAN对战平台/项目计划和日志/项目SPRINT1/DailyMission1.docx
@@ -3,11 +3,6 @@
 <w:document xmlns:wpc="http://schemas.microsoft.com/office/word/2010/wordprocessingCanvas" xmlns:mc="http://schemas.openxmlformats.org/markup-compatibility/2006" xmlns:o="urn:schemas-microsoft-com:office:office" xmlns:r="http://schemas.openxmlformats.org/officeDocument/2006/relationships" xmlns:m="http://schemas.openxmlformats.org/officeDocument/2006/math" xmlns:v="urn:schemas-microsoft-com:vml" xmlns:wp14="http://schemas.microsoft.com/office/word/2010/wordprocessingDrawing" xmlns:wp="http://schemas.openxmlformats.org/drawingml/2006/wordprocessingDrawing" xmlns:w10="urn:schemas-microsoft-com:office:word" xmlns:w="http://schemas.openxmlformats.org/wordprocessingml/2006/main" xmlns:w14="http://schemas.microsoft.com/office/word/2010/wordml" xmlns:wpg="http://schemas.microsoft.com/office/word/2010/wordprocessingGroup" xmlns:wpi="http://schemas.microsoft.com/office/word/2010/wordprocessingInk" xmlns:wne="http://schemas.microsoft.com/office/word/2006/wordml" xmlns:wps="http://schemas.microsoft.com/office/word/2010/wordprocessingShape" mc:Ignorable="w14 wp14">
   <w:body>
     <w:p>
-      <w:pPr>
-        <w:rPr>
-          <w:rFonts w:hint="eastAsia"/>
-        </w:rPr>
-      </w:pPr>
       <w:proofErr w:type="spellStart"/>
       <w:r>
         <w:rPr>
@@ -20,24 +15,8 @@
         <w:rPr>
           <w:rFonts w:hint="eastAsia"/>
         </w:rPr>
-        <w:t xml:space="preserve"> </w:t>
-      </w:r>
-      <w:proofErr w:type="gramStart"/>
-      <w:r>
-        <w:rPr>
-          <w:rFonts w:hint="eastAsia"/>
-        </w:rPr>
-        <w:t>1 :</w:t>
-      </w:r>
-      <w:proofErr w:type="gramEnd"/>
-      <w:r>
-        <w:rPr>
-          <w:rFonts w:hint="eastAsia"/>
-        </w:rPr>
-        <w:t xml:space="preserve">   2011.10.20-2011.10.21</w:t>
-      </w:r>
-      <w:bookmarkStart w:id="0" w:name="_GoBack"/>
-      <w:bookmarkEnd w:id="0"/>
+        <w:t xml:space="preserve"> 1 :   2011.10.20-2011.10.21</w:t>
+      </w:r>
     </w:p>
     <w:p>
       <w:pPr>
@@ -47,9 +26,6 @@
           <w:numId w:val="1"/>
         </w:numPr>
         <w:ind w:firstLineChars="0"/>
-        <w:rPr>
-          <w:rFonts w:hint="eastAsia"/>
-        </w:rPr>
       </w:pPr>
       <w:r>
         <w:rPr>
@@ -67,9 +43,6 @@
     <w:p>
       <w:pPr>
         <w:ind w:left="360"/>
-        <w:rPr>
-          <w:rFonts w:hint="eastAsia"/>
-        </w:rPr>
       </w:pPr>
       <w:r>
         <w:rPr>
@@ -96,7 +69,6 @@
         <w:t xml:space="preserve"> :</w:t>
       </w:r>
       <w:proofErr w:type="spellStart"/>
-      <w:proofErr w:type="gramStart"/>
       <w:r>
         <w:rPr>
           <w:rFonts w:hint="eastAsia"/>
@@ -104,43 +76,69 @@
         <w:t>qt</w:t>
       </w:r>
       <w:proofErr w:type="spellEnd"/>
-      <w:proofErr w:type="gramEnd"/>
     </w:p>
+    <w:p/>
+    <w:p/>
+    <w:p/>
+    <w:p/>
     <w:p>
-      <w:pPr>
-        <w:rPr>
-          <w:rFonts w:hint="eastAsia"/>
-        </w:rPr>
-      </w:pPr>
-    </w:p>
-    <w:p>
-      <w:pPr>
-        <w:rPr>
-          <w:rFonts w:hint="eastAsia"/>
-        </w:rPr>
-      </w:pPr>
-    </w:p>
-    <w:p>
-      <w:pPr>
-        <w:rPr>
-          <w:rFonts w:hint="eastAsia"/>
-        </w:rPr>
-      </w:pPr>
-    </w:p>
-    <w:p>
-      <w:pPr>
-        <w:rPr>
-          <w:rFonts w:hint="eastAsia"/>
-        </w:rPr>
-      </w:pPr>
-    </w:p>
-    <w:p>
       <w:r>
         <w:rPr>
           <w:rFonts w:hint="eastAsia"/>
         </w:rPr>
         <w:t>完成情况：</w:t>
       </w:r>
+      <w:r>
+        <w:rPr>
+          <w:rFonts w:hint="eastAsia"/>
+        </w:rPr>
+        <w:t>界面</w:t>
+      </w:r>
+      <w:r>
+        <w:rPr>
+          <w:rFonts w:hint="eastAsia"/>
+        </w:rPr>
+        <w:t xml:space="preserve"> </w:t>
+      </w:r>
+      <w:r>
+        <w:rPr>
+          <w:rFonts w:hint="eastAsia"/>
+        </w:rPr>
+        <w:t>基本形成，在</w:t>
+      </w:r>
+      <w:r>
+        <w:rPr>
+          <w:rFonts w:hint="eastAsia"/>
+        </w:rPr>
+        <w:t>SPRINT 1</w:t>
+      </w:r>
+      <w:r>
+        <w:rPr>
+          <w:rFonts w:hint="eastAsia"/>
+          <w:vertAlign w:val="superscript"/>
+        </w:rPr>
+        <w:t>ST</w:t>
+      </w:r>
+      <w:r>
+        <w:rPr>
+          <w:rFonts w:hint="eastAsia"/>
+        </w:rPr>
+        <w:t>结束之后</w:t>
+      </w:r>
+      <w:r>
+        <w:rPr>
+          <w:rFonts w:hint="eastAsia"/>
+        </w:rPr>
+        <w:t xml:space="preserve">  </w:t>
+      </w:r>
+      <w:r>
+        <w:rPr>
+          <w:rFonts w:hint="eastAsia"/>
+        </w:rPr>
+        <w:t>统一修改。</w:t>
+      </w:r>
+      <w:bookmarkStart w:id="0" w:name="_GoBack"/>
+      <w:bookmarkEnd w:id="0"/>
     </w:p>
     <w:sectPr>
       <w:pgSz w:w="11906" w:h="16838"/>

</xml_diff>